<commit_message>
nyt kort 3 og 4
</commit_message>
<xml_diff>
--- a/doc/1 - Kom Godt I gang.docx
+++ b/doc/1 - Kom Godt I gang.docx
@@ -213,10 +213,10 @@
           <w:lang w:val="da-DK"/>
         </w:rPr>
         <w:drawing>
-          <wp:inline distT="0" distB="0" distL="0" distR="0" wp14:anchorId="343C85E5" wp14:editId="7278806C">
-            <wp:extent cx="3787140" cy="1131611"/>
-            <wp:effectExtent l="0" t="0" r="3810" b="0"/>
-            <wp:docPr id="2" name="Picture 2" descr="Graphical user interface, application&#10;&#10;Description automatically generated"/>
+          <wp:inline distT="0" distB="0" distL="0" distR="0" wp14:anchorId="37C8F35B" wp14:editId="580ABE18">
+            <wp:extent cx="3776379" cy="1128395"/>
+            <wp:effectExtent l="0" t="0" r="0" b="0"/>
+            <wp:docPr id="7" name="Picture 7" descr="Graphical user interface, application&#10;&#10;Description automatically generated"/>
             <wp:cNvGraphicFramePr>
               <a:graphicFrameLocks xmlns:a="http://schemas.openxmlformats.org/drawingml/2006/main" noChangeAspect="1"/>
             </wp:cNvGraphicFramePr>
@@ -224,7 +224,7 @@
               <a:graphicData uri="http://schemas.openxmlformats.org/drawingml/2006/picture">
                 <pic:pic xmlns:pic="http://schemas.openxmlformats.org/drawingml/2006/picture">
                   <pic:nvPicPr>
-                    <pic:cNvPr id="2" name="Picture 2" descr="Graphical user interface, application&#10;&#10;Description automatically generated"/>
+                    <pic:cNvPr id="7" name="Picture 7" descr="Graphical user interface, application&#10;&#10;Description automatically generated"/>
                     <pic:cNvPicPr/>
                   </pic:nvPicPr>
                   <pic:blipFill>
@@ -236,7 +236,7 @@
                   <pic:spPr>
                     <a:xfrm>
                       <a:off x="0" y="0"/>
-                      <a:ext cx="3795721" cy="1134175"/>
+                      <a:ext cx="3781721" cy="1129991"/>
                     </a:xfrm>
                     <a:prstGeom prst="rect">
                       <a:avLst/>
@@ -568,6 +568,7 @@
       </w:r>
       <w:r>
         <w:rPr>
+          <w:noProof/>
           <w:lang w:val="da-DK"/>
         </w:rPr>
         <w:drawing>
@@ -648,6 +649,7 @@
       </w:pPr>
       <w:r>
         <w:rPr>
+          <w:noProof/>
           <w:lang w:val="da-DK"/>
         </w:rPr>
         <w:drawing>
@@ -1359,6 +1361,18 @@
       <w:shd w:val="clear" w:color="auto" w:fill="E1DFDD"/>
     </w:rPr>
   </w:style>
+  <w:style w:type="character" w:styleId="FollowedHyperlink">
+    <w:name w:val="FollowedHyperlink"/>
+    <w:basedOn w:val="DefaultParagraphFont"/>
+    <w:uiPriority w:val="99"/>
+    <w:semiHidden/>
+    <w:unhideWhenUsed/>
+    <w:rsid w:val="0065687B"/>
+    <w:rPr>
+      <w:color w:val="954F72" w:themeColor="followedHyperlink"/>
+      <w:u w:val="single"/>
+    </w:rPr>
+  </w:style>
 </w:styles>
 </file>
 

</xml_diff>